<commit_message>
Update 'Normal User' definition.
</commit_message>
<xml_diff>
--- a/main/FR_tomW.docx
+++ b/main/FR_tomW.docx
@@ -408,7 +408,13 @@
           </w:tcPr>
           <w:p>
             <w:r>
-              <w:t>Button only becomes available if data has been searched and filtered.</w:t>
+              <w:t>Button only becomes available if data</w:t>
+            </w:r>
+            <w:r>
+              <w:t xml:space="preserve"> has been searched and filtered</w:t>
+            </w:r>
+            <w:r>
+              <w:t>.</w:t>
             </w:r>
             <w:bookmarkStart w:id="0" w:name="_GoBack"/>
             <w:bookmarkEnd w:id="0"/>

</xml_diff>